<commit_message>
Correction bugs prog first stage + nouveaux graphs
Les écart-types pour tariffs sont tous là et corrects + graphs des paramètres first stage avec intervalles de confiance
</commit_message>
<xml_diff>
--- a/redaction/revision_JEGeo/referees/answers/Résultats HS10_HS6_SITC5_first_stage_180121.docx
+++ b/redaction/revision_JEGeo/referees/answers/Résultats HS10_HS6_SITC5_first_stage_180121.docx
@@ -2091,6 +2091,7 @@
     <w:p>
       <w:pPr>
         <w:rPr>
+          <w:highlight w:val="green"/>
           <w:lang w:val="en-US"/>
         </w:rPr>
       </w:pPr>
@@ -2103,6 +2104,7 @@
       <w:proofErr w:type="spellStart"/>
       <w:r>
         <w:rPr>
+          <w:highlight w:val="green"/>
           <w:lang w:val="en-US"/>
         </w:rPr>
         <w:t>sd_tariff</w:t>
@@ -2110,20 +2112,23 @@
       <w:proofErr w:type="spellEnd"/>
       <w:r>
         <w:rPr>
-          <w:lang w:val="en-US"/>
-        </w:rPr>
-        <w:t xml:space="preserve"> |    0.0015    0.0012    0.0015    0.0018    0.0003    0.0012    0.0018</w:t>
-      </w:r>
-    </w:p>
-    <w:p>
-      <w:pPr>
-        <w:rPr>
-          <w:lang w:val="en-US"/>
-        </w:rPr>
-      </w:pPr>
-      <w:proofErr w:type="spellStart"/>
-      <w:r>
-        <w:rPr>
+          <w:highlight w:val="green"/>
+          <w:lang w:val="en-US"/>
+        </w:rPr>
+        <w:t xml:space="preserve"> |    0.1511    0.1451    0.1618    0.1702    0.0325    0.0728    0.2011</w:t>
+      </w:r>
+    </w:p>
+    <w:p>
+      <w:pPr>
+        <w:rPr>
+          <w:highlight w:val="green"/>
+          <w:lang w:val="en-US"/>
+        </w:rPr>
+      </w:pPr>
+      <w:proofErr w:type="spellStart"/>
+      <w:r>
+        <w:rPr>
+          <w:highlight w:val="green"/>
           <w:lang w:val="en-US"/>
         </w:rPr>
         <w:t>t_student_~f</w:t>
@@ -2131,36 +2136,23 @@
       <w:proofErr w:type="spellEnd"/>
       <w:r>
         <w:rPr>
-          <w:lang w:val="en-US"/>
-        </w:rPr>
-        <w:t xml:space="preserve"> | -286.0466 -403.9017 -292.6142 -</w:t>
-      </w:r>
-      <w:proofErr w:type="gramStart"/>
-      <w:r>
-        <w:rPr>
-          <w:lang w:val="en-US"/>
-        </w:rPr>
-        <w:t>161.6239  121.2723</w:t>
-      </w:r>
-      <w:proofErr w:type="gramEnd"/>
-      <w:r>
-        <w:rPr>
-          <w:lang w:val="en-US"/>
-        </w:rPr>
-        <w:t xml:space="preserve"> -403.9017 -161.6239</w:t>
-      </w:r>
-    </w:p>
-    <w:p>
-      <w:pPr>
-        <w:rPr>
-          <w:lang w:val="en-US"/>
-        </w:rPr>
-      </w:pPr>
-      <w:r>
-        <w:rPr>
-          <w:lang w:val="en-US"/>
-        </w:rPr>
-        <w:t xml:space="preserve">      </w:t>
+          <w:highlight w:val="green"/>
+          <w:lang w:val="en-US"/>
+        </w:rPr>
+        <w:t xml:space="preserve"> |   -2.2505   -3.3518   -2.5489   -1.3144    2.7027   -7.9494    4.7359</w:t>
+      </w:r>
+    </w:p>
+    <w:p>
+      <w:pPr>
+        <w:rPr>
+          <w:lang w:val="en-US"/>
+        </w:rPr>
+      </w:pPr>
+      <w:r>
+        <w:rPr>
+          <w:lang w:val="en-US"/>
+        </w:rPr>
+        <w:t xml:space="preserve"> </w:t>
       </w:r>
       <w:proofErr w:type="spellStart"/>
       <w:r>
@@ -6429,644 +6421,632 @@
         <w:rPr>
           <w:b/>
           <w:color w:val="FF0000"/>
-        </w:rPr>
-      </w:pPr>
-      <w:r>
-        <w:rPr>
-          <w:b/>
+          <w:lang w:val="en-US"/>
+        </w:rPr>
+      </w:pPr>
+      <w:proofErr w:type="spellStart"/>
+      <w:r>
+        <w:rPr>
+          <w:b/>
+          <w:lang w:val="en-US"/>
         </w:rPr>
         <w:lastRenderedPageBreak/>
-        <w:t>Résultats First stage 18/0</w:t>
-      </w:r>
-      <w:r>
-        <w:rPr>
-          <w:b/>
+        <w:t>Résultats</w:t>
+      </w:r>
+      <w:proofErr w:type="spellEnd"/>
+      <w:r>
+        <w:rPr>
+          <w:b/>
+          <w:lang w:val="en-US"/>
+        </w:rPr>
+        <w:t xml:space="preserve"> First stage 18/01/2</w:t>
+      </w:r>
+      <w:r>
+        <w:rPr>
+          <w:b/>
+          <w:lang w:val="en-US"/>
         </w:rPr>
         <w:t>1</w:t>
       </w:r>
       <w:r>
         <w:rPr>
           <w:b/>
-        </w:rPr>
-        <w:t>/2</w:t>
-      </w:r>
-      <w:r>
-        <w:rPr>
-          <w:b/>
-        </w:rPr>
-        <w:t>1</w:t>
+          <w:lang w:val="en-US"/>
+        </w:rPr>
+        <w:t xml:space="preserve">, </w:t>
+      </w:r>
+      <w:r>
+        <w:rPr>
+          <w:b/>
+          <w:color w:val="FF0000"/>
+          <w:lang w:val="en-US"/>
+        </w:rPr>
+        <w:t>SITC5</w:t>
+      </w:r>
+    </w:p>
+    <w:p>
+      <w:pPr>
+        <w:jc w:val="center"/>
+        <w:rPr>
+          <w:b/>
+          <w:lang w:val="en-US"/>
+        </w:rPr>
+      </w:pPr>
+    </w:p>
+    <w:p>
+      <w:pPr>
+        <w:rPr>
+          <w:b/>
+          <w:u w:val="single"/>
+          <w:lang w:val="en-US"/>
+        </w:rPr>
+      </w:pPr>
+      <w:r>
+        <w:rPr>
+          <w:b/>
+          <w:u w:val="single"/>
+          <w:lang w:val="en-US"/>
+        </w:rPr>
+        <w:t>Both modes</w:t>
+      </w:r>
+    </w:p>
+    <w:p>
+      <w:pPr>
+        <w:rPr>
+          <w:b/>
+          <w:lang w:val="en-US"/>
+        </w:rPr>
+      </w:pPr>
+      <w:proofErr w:type="spellStart"/>
+      <w:proofErr w:type="gramStart"/>
+      <w:r>
+        <w:rPr>
+          <w:b/>
+          <w:lang w:val="en-US"/>
+        </w:rPr>
+        <w:t>reghdfe</w:t>
+      </w:r>
+      <w:proofErr w:type="spellEnd"/>
+      <w:proofErr w:type="gramEnd"/>
+      <w:r>
+        <w:rPr>
+          <w:b/>
+          <w:lang w:val="en-US"/>
+        </w:rPr>
+        <w:t xml:space="preserve"> </w:t>
+      </w:r>
+      <w:proofErr w:type="spellStart"/>
+      <w:r>
+        <w:rPr>
+          <w:b/>
+          <w:lang w:val="en-US"/>
+        </w:rPr>
+        <w:t>lprix_fob</w:t>
+      </w:r>
+      <w:proofErr w:type="spellEnd"/>
+      <w:r>
+        <w:rPr>
+          <w:b/>
+          <w:lang w:val="en-US"/>
+        </w:rPr>
+        <w:t xml:space="preserve"> </w:t>
+      </w:r>
+      <w:proofErr w:type="spellStart"/>
+      <w:r>
+        <w:rPr>
+          <w:b/>
+          <w:lang w:val="en-US"/>
+        </w:rPr>
+        <w:t>llprix_fob</w:t>
+      </w:r>
+      <w:proofErr w:type="spellEnd"/>
+      <w:r>
+        <w:rPr>
+          <w:b/>
+          <w:lang w:val="en-US"/>
+        </w:rPr>
+        <w:t xml:space="preserve"> </w:t>
+      </w:r>
+      <w:proofErr w:type="spellStart"/>
+      <w:r>
+        <w:rPr>
+          <w:b/>
+          <w:lang w:val="en-US"/>
+        </w:rPr>
+        <w:t>ds_tariff_lise</w:t>
+      </w:r>
+      <w:proofErr w:type="spellEnd"/>
+      <w:r>
+        <w:rPr>
+          <w:b/>
+          <w:lang w:val="en-US"/>
+        </w:rPr>
+        <w:t>, a(</w:t>
+      </w:r>
+      <w:proofErr w:type="spellStart"/>
+      <w:r>
+        <w:rPr>
+          <w:b/>
+          <w:lang w:val="en-US"/>
+        </w:rPr>
+        <w:t>FEc</w:t>
+      </w:r>
+      <w:proofErr w:type="spellEnd"/>
+      <w:r>
+        <w:rPr>
+          <w:b/>
+          <w:lang w:val="en-US"/>
+        </w:rPr>
+        <w:t xml:space="preserve">= </w:t>
+      </w:r>
+      <w:proofErr w:type="spellStart"/>
+      <w:r>
+        <w:rPr>
+          <w:b/>
+          <w:lang w:val="en-US"/>
+        </w:rPr>
+        <w:t>cntry</w:t>
+      </w:r>
+      <w:proofErr w:type="spellEnd"/>
+      <w:r>
+        <w:rPr>
+          <w:b/>
+          <w:lang w:val="en-US"/>
+        </w:rPr>
+        <w:t xml:space="preserve"> FEs= sector_3d)  </w:t>
+      </w:r>
+      <w:proofErr w:type="spellStart"/>
+      <w:r>
+        <w:rPr>
+          <w:b/>
+          <w:lang w:val="en-US"/>
+        </w:rPr>
+        <w:t>vce</w:t>
+      </w:r>
+      <w:proofErr w:type="spellEnd"/>
+      <w:r>
+        <w:rPr>
+          <w:b/>
+          <w:lang w:val="en-US"/>
+        </w:rPr>
+        <w:t xml:space="preserve"> (</w:t>
+      </w:r>
+      <w:proofErr w:type="spellStart"/>
+      <w:r>
+        <w:rPr>
+          <w:b/>
+          <w:lang w:val="en-US"/>
+        </w:rPr>
+        <w:t>ro</w:t>
+      </w:r>
+      <w:proofErr w:type="spellEnd"/>
+      <w:r>
+        <w:rPr>
+          <w:b/>
+          <w:lang w:val="en-US"/>
+        </w:rPr>
+        <w:t xml:space="preserve">) </w:t>
+      </w:r>
+      <w:proofErr w:type="spellStart"/>
+      <w:r>
+        <w:rPr>
+          <w:b/>
+          <w:lang w:val="en-US"/>
+        </w:rPr>
+        <w:t>resid</w:t>
+      </w:r>
+      <w:proofErr w:type="spellEnd"/>
+    </w:p>
+    <w:p>
+      <w:pPr>
+        <w:rPr>
+          <w:lang w:val="en-US"/>
+        </w:rPr>
+      </w:pPr>
+      <w:proofErr w:type="spellStart"/>
+      <w:proofErr w:type="gramStart"/>
+      <w:r>
+        <w:rPr>
+          <w:lang w:val="en-US"/>
+        </w:rPr>
+        <w:t>tabstat</w:t>
+      </w:r>
+      <w:proofErr w:type="spellEnd"/>
+      <w:proofErr w:type="gramEnd"/>
+      <w:r>
+        <w:rPr>
+          <w:lang w:val="en-US"/>
+        </w:rPr>
+        <w:t xml:space="preserve"> </w:t>
+      </w:r>
+      <w:proofErr w:type="spellStart"/>
+      <w:r>
+        <w:rPr>
+          <w:lang w:val="en-US"/>
+        </w:rPr>
+        <w:t>beta_lag_price</w:t>
+      </w:r>
+      <w:proofErr w:type="spellEnd"/>
+      <w:r>
+        <w:rPr>
+          <w:lang w:val="en-US"/>
+        </w:rPr>
+        <w:t xml:space="preserve"> </w:t>
+      </w:r>
+      <w:proofErr w:type="spellStart"/>
+      <w:r>
+        <w:rPr>
+          <w:lang w:val="en-US"/>
+        </w:rPr>
+        <w:t>sd_lag_prix_fob</w:t>
+      </w:r>
+      <w:proofErr w:type="spellEnd"/>
+      <w:r>
+        <w:rPr>
+          <w:lang w:val="en-US"/>
+        </w:rPr>
+        <w:t xml:space="preserve"> </w:t>
+      </w:r>
+      <w:proofErr w:type="spellStart"/>
+      <w:r>
+        <w:rPr>
+          <w:lang w:val="en-US"/>
+        </w:rPr>
+        <w:t>t_student_lag_pfob</w:t>
+      </w:r>
+      <w:proofErr w:type="spellEnd"/>
+      <w:r>
+        <w:rPr>
+          <w:lang w:val="en-US"/>
+        </w:rPr>
+        <w:t xml:space="preserve"> </w:t>
+      </w:r>
+      <w:proofErr w:type="spellStart"/>
+      <w:r>
+        <w:rPr>
+          <w:lang w:val="en-US"/>
+        </w:rPr>
+        <w:t>beta_Fds_tariff_lise</w:t>
+      </w:r>
+      <w:proofErr w:type="spellEnd"/>
+      <w:r>
+        <w:rPr>
+          <w:lang w:val="en-US"/>
+        </w:rPr>
+        <w:t xml:space="preserve"> </w:t>
+      </w:r>
+      <w:proofErr w:type="spellStart"/>
+      <w:r>
+        <w:rPr>
+          <w:lang w:val="en-US"/>
+        </w:rPr>
+        <w:t>sd_tariff</w:t>
+      </w:r>
+      <w:proofErr w:type="spellEnd"/>
+      <w:r>
+        <w:rPr>
+          <w:lang w:val="en-US"/>
+        </w:rPr>
+        <w:t xml:space="preserve"> </w:t>
+      </w:r>
+      <w:proofErr w:type="spellStart"/>
+      <w:r>
+        <w:rPr>
+          <w:lang w:val="en-US"/>
+        </w:rPr>
+        <w:t>t_student_tariff</w:t>
+      </w:r>
+      <w:proofErr w:type="spellEnd"/>
+      <w:r>
+        <w:rPr>
+          <w:lang w:val="en-US"/>
+        </w:rPr>
+        <w:t xml:space="preserve"> </w:t>
+      </w:r>
+      <w:proofErr w:type="spellStart"/>
+      <w:r>
+        <w:rPr>
+          <w:lang w:val="en-US"/>
+        </w:rPr>
+        <w:t>F_stat</w:t>
+      </w:r>
+      <w:proofErr w:type="spellEnd"/>
+      <w:r>
+        <w:rPr>
+          <w:lang w:val="en-US"/>
+        </w:rPr>
+        <w:t xml:space="preserve"> </w:t>
+      </w:r>
+      <w:proofErr w:type="spellStart"/>
+      <w:r>
+        <w:rPr>
+          <w:lang w:val="en-US"/>
+        </w:rPr>
+        <w:t>F_stat</w:t>
+      </w:r>
+      <w:proofErr w:type="spellEnd"/>
+      <w:r>
+        <w:rPr>
+          <w:lang w:val="en-US"/>
+        </w:rPr>
+        <w:t xml:space="preserve">_ tariff </w:t>
+      </w:r>
+      <w:proofErr w:type="spellStart"/>
+      <w:r>
+        <w:rPr>
+          <w:lang w:val="en-US"/>
+        </w:rPr>
+        <w:t>adj_r_square</w:t>
+      </w:r>
+      <w:proofErr w:type="spellEnd"/>
+      <w:r>
+        <w:rPr>
+          <w:lang w:val="en-US"/>
+        </w:rPr>
+        <w:t xml:space="preserve"> </w:t>
+      </w:r>
+      <w:proofErr w:type="spellStart"/>
+      <w:r>
+        <w:rPr>
+          <w:lang w:val="en-US"/>
+        </w:rPr>
+        <w:t>r_square_within</w:t>
+      </w:r>
+      <w:proofErr w:type="spellEnd"/>
+      <w:r>
+        <w:rPr>
+          <w:lang w:val="en-US"/>
+        </w:rPr>
+        <w:t xml:space="preserve">, s(mean p25 med p75 </w:t>
+      </w:r>
+      <w:proofErr w:type="spellStart"/>
+      <w:r>
+        <w:rPr>
+          <w:lang w:val="en-US"/>
+        </w:rPr>
+        <w:t>sd</w:t>
+      </w:r>
+      <w:proofErr w:type="spellEnd"/>
+      <w:r>
+        <w:rPr>
+          <w:lang w:val="en-US"/>
+        </w:rPr>
+        <w:t xml:space="preserve"> min max) columns(statistics) format(%9.4fc)</w:t>
+      </w:r>
+    </w:p>
+    <w:p>
+      <w:pPr>
+        <w:rPr>
+          <w:b/>
+          <w:lang w:val="en-US"/>
+        </w:rPr>
+      </w:pPr>
+    </w:p>
+    <w:p>
+      <w:pPr>
+        <w:rPr>
+          <w:lang w:val="en-US"/>
+        </w:rPr>
+      </w:pPr>
+      <w:r>
+        <w:rPr>
+          <w:lang w:val="en-US"/>
+        </w:rPr>
+        <w:t xml:space="preserve">    </w:t>
+      </w:r>
+      <w:proofErr w:type="gramStart"/>
+      <w:r>
+        <w:rPr>
+          <w:lang w:val="en-US"/>
+        </w:rPr>
+        <w:t>variable</w:t>
+      </w:r>
+      <w:proofErr w:type="gramEnd"/>
+      <w:r>
+        <w:rPr>
+          <w:lang w:val="en-US"/>
+        </w:rPr>
+        <w:t xml:space="preserve"> |      mean       p25       p50       p75        </w:t>
+      </w:r>
+      <w:proofErr w:type="spellStart"/>
+      <w:r>
+        <w:rPr>
+          <w:lang w:val="en-US"/>
+        </w:rPr>
+        <w:t>sd</w:t>
+      </w:r>
+      <w:proofErr w:type="spellEnd"/>
+      <w:r>
+        <w:rPr>
+          <w:lang w:val="en-US"/>
+        </w:rPr>
+        <w:t xml:space="preserve">       min       max</w:t>
+      </w:r>
+    </w:p>
+    <w:p>
+      <w:pPr>
+        <w:rPr>
+          <w:lang w:val="en-US"/>
+        </w:rPr>
+      </w:pPr>
+      <w:r>
+        <w:rPr>
+          <w:lang w:val="en-US"/>
+        </w:rPr>
+        <w:t>-------------+----------------------------------------------------------------------</w:t>
+      </w:r>
+    </w:p>
+    <w:p>
+      <w:pPr>
+        <w:rPr>
+          <w:b/>
+          <w:color w:val="FF0000"/>
+          <w:lang w:val="en-US"/>
+        </w:rPr>
+      </w:pPr>
+      <w:proofErr w:type="spellStart"/>
+      <w:r>
+        <w:rPr>
+          <w:b/>
+          <w:color w:val="FF0000"/>
+          <w:lang w:val="en-US"/>
+        </w:rPr>
+        <w:t>beta_lag_p~e</w:t>
+      </w:r>
+      <w:proofErr w:type="spellEnd"/>
+      <w:r>
+        <w:rPr>
+          <w:b/>
+          <w:color w:val="FF0000"/>
+          <w:lang w:val="en-US"/>
+        </w:rPr>
+        <w:t xml:space="preserve"> |    0.7484    0.7400    0.7551    0.7663    0.0248    0.6616    0.7788</w:t>
+      </w:r>
+    </w:p>
+    <w:p>
+      <w:pPr>
+        <w:rPr>
+          <w:lang w:val="en-US"/>
+        </w:rPr>
+      </w:pPr>
+      <w:proofErr w:type="spellStart"/>
+      <w:r>
+        <w:rPr>
+          <w:lang w:val="en-US"/>
+        </w:rPr>
+        <w:t>sd_lag_pri~b</w:t>
+      </w:r>
+      <w:proofErr w:type="spellEnd"/>
+      <w:r>
+        <w:rPr>
+          <w:lang w:val="en-US"/>
+        </w:rPr>
+        <w:t xml:space="preserve"> |    0.0051    0.0040    0.0045    0.0065    0.0015    0.0037    0.0093</w:t>
+      </w:r>
+    </w:p>
+    <w:p>
+      <w:pPr>
+        <w:rPr>
+          <w:lang w:val="en-US"/>
+        </w:rPr>
+      </w:pPr>
+      <w:proofErr w:type="spellStart"/>
+      <w:r>
+        <w:rPr>
+          <w:lang w:val="en-US"/>
+        </w:rPr>
+        <w:t>t_student_~b</w:t>
+      </w:r>
+      <w:proofErr w:type="spellEnd"/>
+      <w:r>
+        <w:rPr>
+          <w:lang w:val="en-US"/>
+        </w:rPr>
+        <w:t xml:space="preserve"> </w:t>
+      </w:r>
+      <w:proofErr w:type="gramStart"/>
+      <w:r>
+        <w:rPr>
+          <w:lang w:val="en-US"/>
+        </w:rPr>
+        <w:t>|  157.0699</w:t>
+      </w:r>
+      <w:proofErr w:type="gramEnd"/>
+      <w:r>
+        <w:rPr>
+          <w:lang w:val="en-US"/>
+        </w:rPr>
+        <w:t xml:space="preserve">  113.2354  168.8432  191.1486   41.2314   82.8830  208.2313</w:t>
+      </w:r>
+    </w:p>
+    <w:p>
+      <w:pPr>
+        <w:rPr>
+          <w:b/>
+          <w:color w:val="FF0000"/>
+          <w:lang w:val="en-US"/>
+        </w:rPr>
+      </w:pPr>
+      <w:proofErr w:type="spellStart"/>
+      <w:r>
+        <w:rPr>
+          <w:b/>
+          <w:color w:val="FF0000"/>
+          <w:lang w:val="en-US"/>
+        </w:rPr>
+        <w:t>beta_Fds_t~e</w:t>
+      </w:r>
+      <w:proofErr w:type="spellEnd"/>
+      <w:r>
+        <w:rPr>
+          <w:b/>
+          <w:color w:val="FF0000"/>
+          <w:lang w:val="en-US"/>
+        </w:rPr>
+        <w:t xml:space="preserve"> |   -0.6324   -0.8858   -0.6079   -0.3639    0.3962   -1.8353    0.0534</w:t>
+      </w:r>
+    </w:p>
+    <w:p>
+      <w:pPr>
+        <w:rPr>
+          <w:highlight w:val="green"/>
+          <w:lang w:val="en-US"/>
+        </w:rPr>
+      </w:pPr>
+      <w:r>
+        <w:rPr>
+          <w:lang w:val="en-US"/>
+        </w:rPr>
+        <w:t xml:space="preserve">   </w:t>
+      </w:r>
+      <w:proofErr w:type="spellStart"/>
+      <w:r>
+        <w:rPr>
+          <w:highlight w:val="green"/>
+          <w:lang w:val="en-US"/>
+        </w:rPr>
+        <w:t>sd_tariff</w:t>
+      </w:r>
+      <w:proofErr w:type="spellEnd"/>
+      <w:r>
+        <w:rPr>
+          <w:highlight w:val="green"/>
+          <w:lang w:val="en-US"/>
+        </w:rPr>
+        <w:t xml:space="preserve"> |    0.2216    0.2149    0.2363    0.2599    0.0681    0.0031    0.3399</w:t>
+      </w:r>
+    </w:p>
+    <w:p>
+      <w:pPr>
+        <w:rPr>
+          <w:lang w:val="en-US"/>
+        </w:rPr>
+      </w:pPr>
+      <w:proofErr w:type="spellStart"/>
+      <w:r>
+        <w:rPr>
+          <w:highlight w:val="green"/>
+          <w:lang w:val="en-US"/>
+        </w:rPr>
+        <w:t>t_student_~f</w:t>
+      </w:r>
+      <w:proofErr w:type="spellEnd"/>
+      <w:r>
+        <w:rPr>
+          <w:highlight w:val="green"/>
+          <w:lang w:val="en-US"/>
+        </w:rPr>
+        <w:t xml:space="preserve"> |   -2.8178   -3.7575   -2.5741   -1.8099    1.6808   -7.3086    0.2280</w:t>
       </w:r>
       <w:bookmarkStart w:id="0" w:name="_GoBack"/>
       <w:bookmarkEnd w:id="0"/>
-      <w:r>
-        <w:rPr>
-          <w:b/>
-        </w:rPr>
-        <w:t xml:space="preserve">, </w:t>
-      </w:r>
-      <w:r>
-        <w:rPr>
-          <w:b/>
-          <w:color w:val="FF0000"/>
-        </w:rPr>
-        <w:t>SITC5</w:t>
-      </w:r>
-    </w:p>
-    <w:p>
-      <w:pPr>
-        <w:jc w:val="center"/>
-        <w:rPr>
-          <w:b/>
-        </w:rPr>
-      </w:pPr>
-    </w:p>
-    <w:p>
-      <w:pPr>
-        <w:rPr>
-          <w:b/>
-          <w:u w:val="single"/>
-          <w:lang w:val="en-US"/>
-        </w:rPr>
-      </w:pPr>
-      <w:r>
-        <w:rPr>
-          <w:b/>
-          <w:u w:val="single"/>
-          <w:lang w:val="en-US"/>
-        </w:rPr>
-        <w:t>Both modes</w:t>
-      </w:r>
-    </w:p>
-    <w:p>
-      <w:pPr>
-        <w:rPr>
-          <w:b/>
-          <w:lang w:val="en-US"/>
-        </w:rPr>
-      </w:pPr>
-      <w:proofErr w:type="spellStart"/>
-      <w:proofErr w:type="gramStart"/>
-      <w:r>
-        <w:rPr>
-          <w:b/>
-          <w:lang w:val="en-US"/>
-        </w:rPr>
-        <w:t>reghdfe</w:t>
-      </w:r>
-      <w:proofErr w:type="spellEnd"/>
-      <w:proofErr w:type="gramEnd"/>
-      <w:r>
-        <w:rPr>
-          <w:b/>
-          <w:lang w:val="en-US"/>
-        </w:rPr>
-        <w:t xml:space="preserve"> </w:t>
-      </w:r>
-      <w:proofErr w:type="spellStart"/>
-      <w:r>
-        <w:rPr>
-          <w:b/>
-          <w:lang w:val="en-US"/>
-        </w:rPr>
-        <w:t>lprix_fob</w:t>
-      </w:r>
-      <w:proofErr w:type="spellEnd"/>
-      <w:r>
-        <w:rPr>
-          <w:b/>
-          <w:lang w:val="en-US"/>
-        </w:rPr>
-        <w:t xml:space="preserve"> </w:t>
-      </w:r>
-      <w:proofErr w:type="spellStart"/>
-      <w:r>
-        <w:rPr>
-          <w:b/>
-          <w:lang w:val="en-US"/>
-        </w:rPr>
-        <w:t>llprix_fob</w:t>
-      </w:r>
-      <w:proofErr w:type="spellEnd"/>
-      <w:r>
-        <w:rPr>
-          <w:b/>
-          <w:lang w:val="en-US"/>
-        </w:rPr>
-        <w:t xml:space="preserve"> </w:t>
-      </w:r>
-      <w:proofErr w:type="spellStart"/>
-      <w:r>
-        <w:rPr>
-          <w:b/>
-          <w:lang w:val="en-US"/>
-        </w:rPr>
-        <w:t>ds_tariff_lise</w:t>
-      </w:r>
-      <w:proofErr w:type="spellEnd"/>
-      <w:r>
-        <w:rPr>
-          <w:b/>
-          <w:lang w:val="en-US"/>
-        </w:rPr>
-        <w:t>, a(</w:t>
-      </w:r>
-      <w:proofErr w:type="spellStart"/>
-      <w:r>
-        <w:rPr>
-          <w:b/>
-          <w:lang w:val="en-US"/>
-        </w:rPr>
-        <w:t>FEc</w:t>
-      </w:r>
-      <w:proofErr w:type="spellEnd"/>
-      <w:r>
-        <w:rPr>
-          <w:b/>
-          <w:lang w:val="en-US"/>
-        </w:rPr>
-        <w:t xml:space="preserve">= </w:t>
-      </w:r>
-      <w:proofErr w:type="spellStart"/>
-      <w:r>
-        <w:rPr>
-          <w:b/>
-          <w:lang w:val="en-US"/>
-        </w:rPr>
-        <w:t>cntry</w:t>
-      </w:r>
-      <w:proofErr w:type="spellEnd"/>
-      <w:r>
-        <w:rPr>
-          <w:b/>
-          <w:lang w:val="en-US"/>
-        </w:rPr>
-        <w:t xml:space="preserve"> FEs= sector_3d)  </w:t>
-      </w:r>
-      <w:proofErr w:type="spellStart"/>
-      <w:r>
-        <w:rPr>
-          <w:b/>
-          <w:lang w:val="en-US"/>
-        </w:rPr>
-        <w:t>vce</w:t>
-      </w:r>
-      <w:proofErr w:type="spellEnd"/>
-      <w:r>
-        <w:rPr>
-          <w:b/>
-          <w:lang w:val="en-US"/>
-        </w:rPr>
-        <w:t xml:space="preserve"> (</w:t>
-      </w:r>
-      <w:proofErr w:type="spellStart"/>
-      <w:r>
-        <w:rPr>
-          <w:b/>
-          <w:lang w:val="en-US"/>
-        </w:rPr>
-        <w:t>ro</w:t>
-      </w:r>
-      <w:proofErr w:type="spellEnd"/>
-      <w:r>
-        <w:rPr>
-          <w:b/>
-          <w:lang w:val="en-US"/>
-        </w:rPr>
-        <w:t xml:space="preserve">) </w:t>
-      </w:r>
-      <w:proofErr w:type="spellStart"/>
-      <w:r>
-        <w:rPr>
-          <w:b/>
-          <w:lang w:val="en-US"/>
-        </w:rPr>
-        <w:t>resid</w:t>
-      </w:r>
-      <w:proofErr w:type="spellEnd"/>
-    </w:p>
-    <w:p>
-      <w:pPr>
-        <w:rPr>
-          <w:lang w:val="en-US"/>
-        </w:rPr>
-      </w:pPr>
-      <w:proofErr w:type="spellStart"/>
-      <w:proofErr w:type="gramStart"/>
-      <w:r>
-        <w:rPr>
-          <w:lang w:val="en-US"/>
-        </w:rPr>
-        <w:t>tabstat</w:t>
-      </w:r>
-      <w:proofErr w:type="spellEnd"/>
-      <w:proofErr w:type="gramEnd"/>
-      <w:r>
-        <w:rPr>
-          <w:lang w:val="en-US"/>
-        </w:rPr>
-        <w:t xml:space="preserve"> </w:t>
-      </w:r>
-      <w:proofErr w:type="spellStart"/>
-      <w:r>
-        <w:rPr>
-          <w:lang w:val="en-US"/>
-        </w:rPr>
-        <w:t>beta_lag_price</w:t>
-      </w:r>
-      <w:proofErr w:type="spellEnd"/>
-      <w:r>
-        <w:rPr>
-          <w:lang w:val="en-US"/>
-        </w:rPr>
-        <w:t xml:space="preserve"> </w:t>
-      </w:r>
-      <w:proofErr w:type="spellStart"/>
-      <w:r>
-        <w:rPr>
-          <w:lang w:val="en-US"/>
-        </w:rPr>
-        <w:t>sd_lag_prix_fob</w:t>
-      </w:r>
-      <w:proofErr w:type="spellEnd"/>
-      <w:r>
-        <w:rPr>
-          <w:lang w:val="en-US"/>
-        </w:rPr>
-        <w:t xml:space="preserve"> </w:t>
-      </w:r>
-      <w:proofErr w:type="spellStart"/>
-      <w:r>
-        <w:rPr>
-          <w:lang w:val="en-US"/>
-        </w:rPr>
-        <w:t>t_student_lag_pfob</w:t>
-      </w:r>
-      <w:proofErr w:type="spellEnd"/>
-      <w:r>
-        <w:rPr>
-          <w:lang w:val="en-US"/>
-        </w:rPr>
-        <w:t xml:space="preserve"> </w:t>
-      </w:r>
-      <w:proofErr w:type="spellStart"/>
-      <w:r>
-        <w:rPr>
-          <w:lang w:val="en-US"/>
-        </w:rPr>
-        <w:t>beta_Fds_tariff_lise</w:t>
-      </w:r>
-      <w:proofErr w:type="spellEnd"/>
-      <w:r>
-        <w:rPr>
-          <w:lang w:val="en-US"/>
-        </w:rPr>
-        <w:t xml:space="preserve"> </w:t>
-      </w:r>
-      <w:proofErr w:type="spellStart"/>
-      <w:r>
-        <w:rPr>
-          <w:lang w:val="en-US"/>
-        </w:rPr>
-        <w:t>sd_tariff</w:t>
-      </w:r>
-      <w:proofErr w:type="spellEnd"/>
-      <w:r>
-        <w:rPr>
-          <w:lang w:val="en-US"/>
-        </w:rPr>
-        <w:t xml:space="preserve"> </w:t>
-      </w:r>
-      <w:proofErr w:type="spellStart"/>
-      <w:r>
-        <w:rPr>
-          <w:lang w:val="en-US"/>
-        </w:rPr>
-        <w:t>t_student_tariff</w:t>
-      </w:r>
-      <w:proofErr w:type="spellEnd"/>
-      <w:r>
-        <w:rPr>
-          <w:lang w:val="en-US"/>
-        </w:rPr>
-        <w:t xml:space="preserve"> </w:t>
-      </w:r>
-      <w:proofErr w:type="spellStart"/>
-      <w:r>
-        <w:rPr>
-          <w:lang w:val="en-US"/>
-        </w:rPr>
-        <w:t>F_stat</w:t>
-      </w:r>
-      <w:proofErr w:type="spellEnd"/>
-      <w:r>
-        <w:rPr>
-          <w:lang w:val="en-US"/>
-        </w:rPr>
-        <w:t xml:space="preserve"> </w:t>
-      </w:r>
-      <w:proofErr w:type="spellStart"/>
-      <w:r>
-        <w:rPr>
-          <w:lang w:val="en-US"/>
-        </w:rPr>
-        <w:t>F_stat</w:t>
-      </w:r>
-      <w:proofErr w:type="spellEnd"/>
-      <w:r>
-        <w:rPr>
-          <w:lang w:val="en-US"/>
-        </w:rPr>
-        <w:t xml:space="preserve">_ tariff </w:t>
-      </w:r>
-      <w:proofErr w:type="spellStart"/>
-      <w:r>
-        <w:rPr>
-          <w:lang w:val="en-US"/>
-        </w:rPr>
-        <w:t>adj_r_square</w:t>
-      </w:r>
-      <w:proofErr w:type="spellEnd"/>
-      <w:r>
-        <w:rPr>
-          <w:lang w:val="en-US"/>
-        </w:rPr>
-        <w:t xml:space="preserve"> </w:t>
-      </w:r>
-      <w:proofErr w:type="spellStart"/>
-      <w:r>
-        <w:rPr>
-          <w:lang w:val="en-US"/>
-        </w:rPr>
-        <w:t>r_square_within</w:t>
-      </w:r>
-      <w:proofErr w:type="spellEnd"/>
-      <w:r>
-        <w:rPr>
-          <w:lang w:val="en-US"/>
-        </w:rPr>
-        <w:t xml:space="preserve">, s(mean p25 med p75 </w:t>
-      </w:r>
-      <w:proofErr w:type="spellStart"/>
-      <w:r>
-        <w:rPr>
-          <w:lang w:val="en-US"/>
-        </w:rPr>
-        <w:t>sd</w:t>
-      </w:r>
-      <w:proofErr w:type="spellEnd"/>
-      <w:r>
-        <w:rPr>
-          <w:lang w:val="en-US"/>
-        </w:rPr>
-        <w:t xml:space="preserve"> min max) columns(statistics) format(%9.4fc)</w:t>
-      </w:r>
-    </w:p>
-    <w:p>
-      <w:pPr>
-        <w:rPr>
-          <w:b/>
-          <w:lang w:val="en-US"/>
-        </w:rPr>
-      </w:pPr>
-    </w:p>
-    <w:p>
-      <w:pPr>
-        <w:rPr>
-          <w:lang w:val="en-US"/>
-        </w:rPr>
-      </w:pPr>
-      <w:r>
-        <w:rPr>
-          <w:lang w:val="en-US"/>
-        </w:rPr>
-        <w:t xml:space="preserve">    </w:t>
-      </w:r>
-      <w:proofErr w:type="gramStart"/>
-      <w:r>
-        <w:rPr>
-          <w:lang w:val="en-US"/>
-        </w:rPr>
-        <w:t>variable</w:t>
-      </w:r>
-      <w:proofErr w:type="gramEnd"/>
-      <w:r>
-        <w:rPr>
-          <w:lang w:val="en-US"/>
-        </w:rPr>
-        <w:t xml:space="preserve"> |      mean       p25       p50       p75        </w:t>
-      </w:r>
-      <w:proofErr w:type="spellStart"/>
-      <w:r>
-        <w:rPr>
-          <w:lang w:val="en-US"/>
-        </w:rPr>
-        <w:t>sd</w:t>
-      </w:r>
-      <w:proofErr w:type="spellEnd"/>
-      <w:r>
-        <w:rPr>
-          <w:lang w:val="en-US"/>
-        </w:rPr>
-        <w:t xml:space="preserve">       min       max</w:t>
-      </w:r>
-    </w:p>
-    <w:p>
-      <w:pPr>
-        <w:rPr>
-          <w:lang w:val="en-US"/>
-        </w:rPr>
-      </w:pPr>
-      <w:r>
-        <w:rPr>
-          <w:lang w:val="en-US"/>
-        </w:rPr>
-        <w:t>-------------+----------------------------------------------------------------------</w:t>
-      </w:r>
-    </w:p>
-    <w:p>
-      <w:pPr>
-        <w:rPr>
-          <w:b/>
-          <w:color w:val="FF0000"/>
-          <w:lang w:val="en-US"/>
-        </w:rPr>
-      </w:pPr>
-      <w:proofErr w:type="spellStart"/>
-      <w:r>
-        <w:rPr>
-          <w:b/>
-          <w:color w:val="FF0000"/>
-          <w:lang w:val="en-US"/>
-        </w:rPr>
-        <w:t>beta_lag_p~e</w:t>
-      </w:r>
-      <w:proofErr w:type="spellEnd"/>
-      <w:r>
-        <w:rPr>
-          <w:b/>
-          <w:color w:val="FF0000"/>
-          <w:lang w:val="en-US"/>
-        </w:rPr>
-        <w:t xml:space="preserve"> |    0.7484    0.7400    0.7551    0.7663    0.0248    0.6616    0.7788</w:t>
-      </w:r>
-    </w:p>
-    <w:p>
-      <w:pPr>
-        <w:rPr>
-          <w:lang w:val="en-US"/>
-        </w:rPr>
-      </w:pPr>
-      <w:proofErr w:type="spellStart"/>
-      <w:r>
-        <w:rPr>
-          <w:lang w:val="en-US"/>
-        </w:rPr>
-        <w:t>sd_lag_pri~b</w:t>
-      </w:r>
-      <w:proofErr w:type="spellEnd"/>
-      <w:r>
-        <w:rPr>
-          <w:lang w:val="en-US"/>
-        </w:rPr>
-        <w:t xml:space="preserve"> |    0.0051    0.0040    0.0045    0.0065    0.0015    0.0037    0.0093</w:t>
-      </w:r>
-    </w:p>
-    <w:p>
-      <w:pPr>
-        <w:rPr>
-          <w:lang w:val="en-US"/>
-        </w:rPr>
-      </w:pPr>
-      <w:proofErr w:type="spellStart"/>
-      <w:r>
-        <w:rPr>
-          <w:lang w:val="en-US"/>
-        </w:rPr>
-        <w:t>t_student_~b</w:t>
-      </w:r>
-      <w:proofErr w:type="spellEnd"/>
-      <w:r>
-        <w:rPr>
-          <w:lang w:val="en-US"/>
-        </w:rPr>
-        <w:t xml:space="preserve"> </w:t>
-      </w:r>
-      <w:proofErr w:type="gramStart"/>
-      <w:r>
-        <w:rPr>
-          <w:lang w:val="en-US"/>
-        </w:rPr>
-        <w:t>|  157.0699</w:t>
-      </w:r>
-      <w:proofErr w:type="gramEnd"/>
-      <w:r>
-        <w:rPr>
-          <w:lang w:val="en-US"/>
-        </w:rPr>
-        <w:t xml:space="preserve">  113.2354  168.8432  191.1486   41.2314   82.8830  208.2313</w:t>
-      </w:r>
-    </w:p>
-    <w:p>
-      <w:pPr>
-        <w:rPr>
-          <w:b/>
-          <w:color w:val="FF0000"/>
-          <w:lang w:val="en-US"/>
-        </w:rPr>
-      </w:pPr>
-      <w:proofErr w:type="spellStart"/>
-      <w:r>
-        <w:rPr>
-          <w:b/>
-          <w:color w:val="FF0000"/>
-          <w:lang w:val="en-US"/>
-        </w:rPr>
-        <w:t>beta_Fds_t~e</w:t>
-      </w:r>
-      <w:proofErr w:type="spellEnd"/>
-      <w:r>
-        <w:rPr>
-          <w:b/>
-          <w:color w:val="FF0000"/>
-          <w:lang w:val="en-US"/>
-        </w:rPr>
-        <w:t xml:space="preserve"> |   -0.6324   -0.8858   -0.6079   -0.3639    0.3962   -1.8353    0.0534</w:t>
-      </w:r>
-    </w:p>
-    <w:p>
-      <w:pPr>
-        <w:rPr>
-          <w:lang w:val="en-US"/>
-        </w:rPr>
-      </w:pPr>
-      <w:r>
-        <w:rPr>
-          <w:lang w:val="en-US"/>
-        </w:rPr>
-        <w:t xml:space="preserve">   </w:t>
-      </w:r>
-      <w:proofErr w:type="spellStart"/>
-      <w:r>
-        <w:rPr>
-          <w:lang w:val="en-US"/>
-        </w:rPr>
-        <w:t>sd_tariff</w:t>
-      </w:r>
-      <w:proofErr w:type="spellEnd"/>
-      <w:r>
-        <w:rPr>
-          <w:lang w:val="en-US"/>
-        </w:rPr>
-        <w:t xml:space="preserve"> |    0.0043    0.0024    0.0036    0.0052    0.0023    0.0021    0.0099</w:t>
-      </w:r>
-    </w:p>
-    <w:p>
-      <w:pPr>
-        <w:rPr>
-          <w:lang w:val="en-US"/>
-        </w:rPr>
-      </w:pPr>
-      <w:proofErr w:type="spellStart"/>
-      <w:r>
-        <w:rPr>
-          <w:lang w:val="en-US"/>
-        </w:rPr>
-        <w:t>t_student_~f</w:t>
-      </w:r>
-      <w:proofErr w:type="spellEnd"/>
-      <w:r>
-        <w:rPr>
-          <w:lang w:val="en-US"/>
-        </w:rPr>
-        <w:t xml:space="preserve"> | -257.5990 -314.9698 -212.1133 -</w:t>
-      </w:r>
-      <w:proofErr w:type="gramStart"/>
-      <w:r>
-        <w:rPr>
-          <w:lang w:val="en-US"/>
-        </w:rPr>
-        <w:t>148.9325  178.2634</w:t>
-      </w:r>
-      <w:proofErr w:type="gramEnd"/>
-      <w:r>
-        <w:rPr>
-          <w:lang w:val="en-US"/>
-        </w:rPr>
-        <w:t xml:space="preserve"> -809.6016  -56.9338</w:t>
-      </w:r>
-    </w:p>
-    <w:p>
-      <w:pPr>
-        <w:rPr>
-          <w:lang w:val="en-US"/>
-        </w:rPr>
-      </w:pPr>
-      <w:r>
-        <w:rPr>
-          <w:lang w:val="en-US"/>
-        </w:rPr>
-        <w:t xml:space="preserve">      </w:t>
-      </w:r>
+    </w:p>
+    <w:p>
+      <w:pPr>
+        <w:rPr>
+          <w:lang w:val="en-US"/>
+        </w:rPr>
+      </w:pPr>
       <w:proofErr w:type="spellStart"/>
       <w:r>
         <w:rPr>

</xml_diff>